<commit_message>
Added images after 70 epochs
</commit_message>
<xml_diff>
--- a/results-table-images.docx
+++ b/results-table-images.docx
@@ -487,34 +487,14 @@
                 <w:lang w:val="en-US"/>
               </w:rPr>
             </w:pPr>
-            <w:bookmarkStart w:id="0" w:name="_GoBack"/>
-            <w:bookmarkEnd w:id="0"/>
-            <w:r>
-              <w:rPr>
-                <w:rFonts w:ascii="Times New Roman" w:hAnsi="Times New Roman" w:cs="Times New Roman"/>
-                <w:sz w:val="24"/>
-                <w:szCs w:val="24"/>
-                <w:lang w:val="en-US"/>
-              </w:rPr>
-              <w:t>NN (</w:t>
-            </w:r>
-            <w:r>
-              <w:rPr>
-                <w:rFonts w:ascii="Times New Roman" w:hAnsi="Times New Roman" w:cs="Times New Roman"/>
-                <w:sz w:val="24"/>
-                <w:szCs w:val="24"/>
-                <w:lang w:val="en-US"/>
-              </w:rPr>
-              <w:t>200</w:t>
-            </w:r>
-            <w:r>
-              <w:rPr>
-                <w:rFonts w:ascii="Times New Roman" w:hAnsi="Times New Roman" w:cs="Times New Roman"/>
-                <w:sz w:val="24"/>
-                <w:szCs w:val="24"/>
-                <w:lang w:val="en-US"/>
-              </w:rPr>
-              <w:t xml:space="preserve"> epochs)</w:t>
+            <w:r>
+              <w:rPr>
+                <w:rFonts w:ascii="Times New Roman" w:hAnsi="Times New Roman" w:cs="Times New Roman"/>
+                <w:sz w:val="24"/>
+                <w:szCs w:val="24"/>
+                <w:lang w:val="en-US"/>
+              </w:rPr>
+              <w:t>NN (200 epochs)</w:t>
             </w:r>
           </w:p>
           <w:p>
@@ -575,6 +555,7 @@
                 <w:szCs w:val="24"/>
                 <w:lang w:val="en-US"/>
               </w:rPr>
+              <w:lastRenderedPageBreak/>
               <w:t>RMSE (wind, m/s)</w:t>
             </w:r>
           </w:p>
@@ -1913,6 +1894,7 @@
           <w:noProof/>
           <w:lang w:eastAsia="ru-RU"/>
         </w:rPr>
+        <w:lastRenderedPageBreak/>
         <w:drawing>
           <wp:inline distT="0" distB="0" distL="0" distR="0">
             <wp:extent cx="3590223" cy="2921267"/>
@@ -2191,6 +2173,7 @@
           <w:noProof/>
           <w:lang w:eastAsia="ru-RU"/>
         </w:rPr>
+        <w:lastRenderedPageBreak/>
         <w:drawing>
           <wp:inline distT="0" distB="0" distL="0" distR="0">
             <wp:extent cx="3485147" cy="2947485"/>
@@ -2434,6 +2417,7 @@
           <w:noProof/>
           <w:lang w:eastAsia="ru-RU"/>
         </w:rPr>
+        <w:lastRenderedPageBreak/>
         <w:drawing>
           <wp:inline distT="0" distB="0" distL="0" distR="0">
             <wp:extent cx="3609174" cy="2855494"/>
@@ -2546,6 +2530,19 @@
     </w:p>
     <w:p>
       <w:pPr>
+        <w:rPr>
+          <w:lang w:val="en-US"/>
+        </w:rPr>
+      </w:pPr>
+      <w:r>
+        <w:rPr>
+          <w:lang w:val="en-US"/>
+        </w:rPr>
+        <w:br w:type="page"/>
+      </w:r>
+    </w:p>
+    <w:p>
+      <w:pPr>
         <w:jc w:val="both"/>
         <w:rPr>
           <w:lang w:val="en-US"/>
@@ -2555,6 +2552,7 @@
         <w:rPr>
           <w:lang w:val="en-US"/>
         </w:rPr>
+        <w:lastRenderedPageBreak/>
         <w:t>1 Jan 2010 – 50-70-High</w:t>
       </w:r>
     </w:p>
@@ -2738,11 +2736,6 @@
       <w:pPr>
         <w:jc w:val="both"/>
       </w:pPr>
-    </w:p>
-    <w:p>
-      <w:pPr>
-        <w:jc w:val="both"/>
-      </w:pPr>
       <w:r>
         <w:rPr>
           <w:noProof/>
@@ -2894,6 +2887,394 @@
                     <a:xfrm>
                       <a:off x="0" y="0"/>
                       <a:ext cx="3627207" cy="2882450"/>
+                    </a:xfrm>
+                    <a:prstGeom prst="rect">
+                      <a:avLst/>
+                    </a:prstGeom>
+                    <a:noFill/>
+                    <a:ln>
+                      <a:noFill/>
+                    </a:ln>
+                    <a:extLst>
+                      <a:ext uri="{53640926-AAD7-44D8-BBD7-CCE9431645EC}">
+                        <a14:shadowObscured xmlns:a14="http://schemas.microsoft.com/office/drawing/2010/main"/>
+                      </a:ext>
+                    </a:extLst>
+                  </pic:spPr>
+                </pic:pic>
+              </a:graphicData>
+            </a:graphic>
+          </wp:inline>
+        </w:drawing>
+      </w:r>
+    </w:p>
+    <w:p>
+      <w:pPr>
+        <w:rPr>
+          <w:lang w:val="en-US"/>
+        </w:rPr>
+      </w:pPr>
+      <w:r>
+        <w:rPr>
+          <w:lang w:val="en-US"/>
+        </w:rPr>
+        <w:br w:type="page"/>
+      </w:r>
+    </w:p>
+    <w:p>
+      <w:pPr>
+        <w:jc w:val="both"/>
+        <w:rPr>
+          <w:lang w:val="en-US"/>
+        </w:rPr>
+      </w:pPr>
+      <w:bookmarkStart w:id="0" w:name="_GoBack"/>
+      <w:bookmarkEnd w:id="0"/>
+      <w:r>
+        <w:rPr>
+          <w:lang w:val="en-US"/>
+        </w:rPr>
+        <w:lastRenderedPageBreak/>
+        <w:t>1 Jul</w:t>
+      </w:r>
+      <w:r>
+        <w:rPr>
+          <w:lang w:val="en-US"/>
+        </w:rPr>
+        <w:t xml:space="preserve"> 2010 – 50-70-High</w:t>
+      </w:r>
+    </w:p>
+    <w:p>
+      <w:pPr>
+        <w:jc w:val="both"/>
+      </w:pPr>
+      <w:r>
+        <w:rPr>
+          <w:noProof/>
+          <w:lang w:eastAsia="ru-RU"/>
+        </w:rPr>
+        <w:drawing>
+          <wp:inline distT="0" distB="0" distL="0" distR="0">
+            <wp:extent cx="3467100" cy="2984500"/>
+            <wp:effectExtent l="0" t="0" r="0" b="6350"/>
+            <wp:docPr id="17" name="Picture 17" descr="D:\Vadik\МФТИ\База\Master_thesis\Thesis\images-july-2010\nn-50.png"/>
+            <wp:cNvGraphicFramePr>
+              <a:graphicFrameLocks xmlns:a="http://schemas.openxmlformats.org/drawingml/2006/main" noChangeAspect="1"/>
+            </wp:cNvGraphicFramePr>
+            <a:graphic xmlns:a="http://schemas.openxmlformats.org/drawingml/2006/main">
+              <a:graphicData uri="http://schemas.openxmlformats.org/drawingml/2006/picture">
+                <pic:pic xmlns:pic="http://schemas.openxmlformats.org/drawingml/2006/picture">
+                  <pic:nvPicPr>
+                    <pic:cNvPr id="0" name="Picture 1" descr="D:\Vadik\МФТИ\База\Master_thesis\Thesis\images-july-2010\nn-50.png"/>
+                    <pic:cNvPicPr>
+                      <a:picLocks noChangeAspect="1" noChangeArrowheads="1"/>
+                    </pic:cNvPicPr>
+                  </pic:nvPicPr>
+                  <pic:blipFill rotWithShape="1">
+                    <a:blip r:embed="rId15" cstate="print">
+                      <a:extLst>
+                        <a:ext uri="{28A0092B-C50C-407E-A947-70E740481C1C}">
+                          <a14:useLocalDpi xmlns:a14="http://schemas.microsoft.com/office/drawing/2010/main" val="0"/>
+                        </a:ext>
+                      </a:extLst>
+                    </a:blip>
+                    <a:srcRect l="22685" t="8854" r="14121" b="9549"/>
+                    <a:stretch/>
+                  </pic:blipFill>
+                  <pic:spPr bwMode="auto">
+                    <a:xfrm>
+                      <a:off x="0" y="0"/>
+                      <a:ext cx="3467100" cy="2984500"/>
+                    </a:xfrm>
+                    <a:prstGeom prst="rect">
+                      <a:avLst/>
+                    </a:prstGeom>
+                    <a:noFill/>
+                    <a:ln>
+                      <a:noFill/>
+                    </a:ln>
+                    <a:extLst>
+                      <a:ext uri="{53640926-AAD7-44D8-BBD7-CCE9431645EC}">
+                        <a14:shadowObscured xmlns:a14="http://schemas.microsoft.com/office/drawing/2010/main"/>
+                      </a:ext>
+                    </a:extLst>
+                  </pic:spPr>
+                </pic:pic>
+              </a:graphicData>
+            </a:graphic>
+          </wp:inline>
+        </w:drawing>
+      </w:r>
+      <w:r>
+        <w:rPr>
+          <w:noProof/>
+          <w:lang w:eastAsia="ru-RU"/>
+        </w:rPr>
+        <w:drawing>
+          <wp:inline distT="0" distB="0" distL="0" distR="0">
+            <wp:extent cx="3448050" cy="2927350"/>
+            <wp:effectExtent l="0" t="0" r="0" b="6350"/>
+            <wp:docPr id="22" name="Picture 22" descr="D:\Vadik\МФТИ\База\Master_thesis\Thesis\images-july-2010\nn-70.png"/>
+            <wp:cNvGraphicFramePr>
+              <a:graphicFrameLocks xmlns:a="http://schemas.openxmlformats.org/drawingml/2006/main" noChangeAspect="1"/>
+            </wp:cNvGraphicFramePr>
+            <a:graphic xmlns:a="http://schemas.openxmlformats.org/drawingml/2006/main">
+              <a:graphicData uri="http://schemas.openxmlformats.org/drawingml/2006/picture">
+                <pic:pic xmlns:pic="http://schemas.openxmlformats.org/drawingml/2006/picture">
+                  <pic:nvPicPr>
+                    <pic:cNvPr id="0" name="Picture 2" descr="D:\Vadik\МФТИ\База\Master_thesis\Thesis\images-july-2010\nn-70.png"/>
+                    <pic:cNvPicPr>
+                      <a:picLocks noChangeAspect="1" noChangeArrowheads="1"/>
+                    </pic:cNvPicPr>
+                  </pic:nvPicPr>
+                  <pic:blipFill rotWithShape="1">
+                    <a:blip r:embed="rId23" cstate="print">
+                      <a:extLst>
+                        <a:ext uri="{28A0092B-C50C-407E-A947-70E740481C1C}">
+                          <a14:useLocalDpi xmlns:a14="http://schemas.microsoft.com/office/drawing/2010/main" val="0"/>
+                        </a:ext>
+                      </a:extLst>
+                    </a:blip>
+                    <a:srcRect l="23032" t="9721" r="14120" b="10243"/>
+                    <a:stretch/>
+                  </pic:blipFill>
+                  <pic:spPr bwMode="auto">
+                    <a:xfrm>
+                      <a:off x="0" y="0"/>
+                      <a:ext cx="3448050" cy="2927350"/>
+                    </a:xfrm>
+                    <a:prstGeom prst="rect">
+                      <a:avLst/>
+                    </a:prstGeom>
+                    <a:noFill/>
+                    <a:ln>
+                      <a:noFill/>
+                    </a:ln>
+                    <a:extLst>
+                      <a:ext uri="{53640926-AAD7-44D8-BBD7-CCE9431645EC}">
+                        <a14:shadowObscured xmlns:a14="http://schemas.microsoft.com/office/drawing/2010/main"/>
+                      </a:ext>
+                    </a:extLst>
+                  </pic:spPr>
+                </pic:pic>
+              </a:graphicData>
+            </a:graphic>
+          </wp:inline>
+        </w:drawing>
+      </w:r>
+      <w:r>
+        <w:rPr>
+          <w:noProof/>
+          <w:lang w:eastAsia="ru-RU"/>
+        </w:rPr>
+        <w:drawing>
+          <wp:inline distT="0" distB="0" distL="0" distR="0">
+            <wp:extent cx="3460750" cy="2927350"/>
+            <wp:effectExtent l="0" t="0" r="6350" b="6350"/>
+            <wp:docPr id="25" name="Picture 25" descr="D:\Vadik\МФТИ\База\Master_thesis\Thesis\images-july-2010\high.png"/>
+            <wp:cNvGraphicFramePr>
+              <a:graphicFrameLocks xmlns:a="http://schemas.openxmlformats.org/drawingml/2006/main" noChangeAspect="1"/>
+            </wp:cNvGraphicFramePr>
+            <a:graphic xmlns:a="http://schemas.openxmlformats.org/drawingml/2006/main">
+              <a:graphicData uri="http://schemas.openxmlformats.org/drawingml/2006/picture">
+                <pic:pic xmlns:pic="http://schemas.openxmlformats.org/drawingml/2006/picture">
+                  <pic:nvPicPr>
+                    <pic:cNvPr id="0" name="Picture 3" descr="D:\Vadik\МФТИ\База\Master_thesis\Thesis\images-july-2010\high.png"/>
+                    <pic:cNvPicPr>
+                      <a:picLocks noChangeAspect="1" noChangeArrowheads="1"/>
+                    </pic:cNvPicPr>
+                  </pic:nvPicPr>
+                  <pic:blipFill rotWithShape="1">
+                    <a:blip r:embed="rId16" cstate="print">
+                      <a:extLst>
+                        <a:ext uri="{28A0092B-C50C-407E-A947-70E740481C1C}">
+                          <a14:useLocalDpi xmlns:a14="http://schemas.microsoft.com/office/drawing/2010/main" val="0"/>
+                        </a:ext>
+                      </a:extLst>
+                    </a:blip>
+                    <a:srcRect l="22801" t="9721" r="14120" b="10243"/>
+                    <a:stretch/>
+                  </pic:blipFill>
+                  <pic:spPr bwMode="auto">
+                    <a:xfrm>
+                      <a:off x="0" y="0"/>
+                      <a:ext cx="3460750" cy="2927350"/>
+                    </a:xfrm>
+                    <a:prstGeom prst="rect">
+                      <a:avLst/>
+                    </a:prstGeom>
+                    <a:noFill/>
+                    <a:ln>
+                      <a:noFill/>
+                    </a:ln>
+                    <a:extLst>
+                      <a:ext uri="{53640926-AAD7-44D8-BBD7-CCE9431645EC}">
+                        <a14:shadowObscured xmlns:a14="http://schemas.microsoft.com/office/drawing/2010/main"/>
+                      </a:ext>
+                    </a:extLst>
+                  </pic:spPr>
+                </pic:pic>
+              </a:graphicData>
+            </a:graphic>
+          </wp:inline>
+        </w:drawing>
+      </w:r>
+    </w:p>
+    <w:p>
+      <w:pPr>
+        <w:jc w:val="both"/>
+      </w:pPr>
+      <w:r>
+        <w:rPr>
+          <w:noProof/>
+          <w:lang w:eastAsia="ru-RU"/>
+        </w:rPr>
+        <w:drawing>
+          <wp:inline distT="0" distB="0" distL="0" distR="0">
+            <wp:extent cx="3606800" cy="2889250"/>
+            <wp:effectExtent l="0" t="0" r="0" b="6350"/>
+            <wp:docPr id="26" name="Picture 26" descr="D:\Vadik\МФТИ\База\Master_thesis\Thesis\images-july-2010\slp-nn-50.png"/>
+            <wp:cNvGraphicFramePr>
+              <a:graphicFrameLocks xmlns:a="http://schemas.openxmlformats.org/drawingml/2006/main" noChangeAspect="1"/>
+            </wp:cNvGraphicFramePr>
+            <a:graphic xmlns:a="http://schemas.openxmlformats.org/drawingml/2006/main">
+              <a:graphicData uri="http://schemas.openxmlformats.org/drawingml/2006/picture">
+                <pic:pic xmlns:pic="http://schemas.openxmlformats.org/drawingml/2006/picture">
+                  <pic:nvPicPr>
+                    <pic:cNvPr id="0" name="Picture 4" descr="D:\Vadik\МФТИ\База\Master_thesis\Thesis\images-july-2010\slp-nn-50.png"/>
+                    <pic:cNvPicPr>
+                      <a:picLocks noChangeAspect="1" noChangeArrowheads="1"/>
+                    </pic:cNvPicPr>
+                  </pic:nvPicPr>
+                  <pic:blipFill rotWithShape="1">
+                    <a:blip r:embed="rId19" cstate="print">
+                      <a:extLst>
+                        <a:ext uri="{28A0092B-C50C-407E-A947-70E740481C1C}">
+                          <a14:useLocalDpi xmlns:a14="http://schemas.microsoft.com/office/drawing/2010/main" val="0"/>
+                        </a:ext>
+                      </a:extLst>
+                    </a:blip>
+                    <a:srcRect l="22801" t="9721" r="11458" b="11285"/>
+                    <a:stretch/>
+                  </pic:blipFill>
+                  <pic:spPr bwMode="auto">
+                    <a:xfrm>
+                      <a:off x="0" y="0"/>
+                      <a:ext cx="3606800" cy="2889250"/>
+                    </a:xfrm>
+                    <a:prstGeom prst="rect">
+                      <a:avLst/>
+                    </a:prstGeom>
+                    <a:noFill/>
+                    <a:ln>
+                      <a:noFill/>
+                    </a:ln>
+                    <a:extLst>
+                      <a:ext uri="{53640926-AAD7-44D8-BBD7-CCE9431645EC}">
+                        <a14:shadowObscured xmlns:a14="http://schemas.microsoft.com/office/drawing/2010/main"/>
+                      </a:ext>
+                    </a:extLst>
+                  </pic:spPr>
+                </pic:pic>
+              </a:graphicData>
+            </a:graphic>
+          </wp:inline>
+        </w:drawing>
+      </w:r>
+      <w:r>
+        <w:rPr>
+          <w:noProof/>
+          <w:lang w:eastAsia="ru-RU"/>
+        </w:rPr>
+        <w:drawing>
+          <wp:inline distT="0" distB="0" distL="0" distR="0">
+            <wp:extent cx="3632200" cy="2838450"/>
+            <wp:effectExtent l="0" t="0" r="6350" b="0"/>
+            <wp:docPr id="27" name="Picture 27" descr="D:\Vadik\МФТИ\База\Master_thesis\Thesis\images-july-2010\slp-nn-70.png"/>
+            <wp:cNvGraphicFramePr>
+              <a:graphicFrameLocks xmlns:a="http://schemas.openxmlformats.org/drawingml/2006/main" noChangeAspect="1"/>
+            </wp:cNvGraphicFramePr>
+            <a:graphic xmlns:a="http://schemas.openxmlformats.org/drawingml/2006/main">
+              <a:graphicData uri="http://schemas.openxmlformats.org/drawingml/2006/picture">
+                <pic:pic xmlns:pic="http://schemas.openxmlformats.org/drawingml/2006/picture">
+                  <pic:nvPicPr>
+                    <pic:cNvPr id="0" name="Picture 5" descr="D:\Vadik\МФТИ\База\Master_thesis\Thesis\images-july-2010\slp-nn-70.png"/>
+                    <pic:cNvPicPr>
+                      <a:picLocks noChangeAspect="1" noChangeArrowheads="1"/>
+                    </pic:cNvPicPr>
+                  </pic:nvPicPr>
+                  <pic:blipFill rotWithShape="1">
+                    <a:blip r:embed="rId24" cstate="print">
+                      <a:extLst>
+                        <a:ext uri="{28A0092B-C50C-407E-A947-70E740481C1C}">
+                          <a14:useLocalDpi xmlns:a14="http://schemas.microsoft.com/office/drawing/2010/main" val="0"/>
+                        </a:ext>
+                      </a:extLst>
+                    </a:blip>
+                    <a:srcRect l="22801" t="10590" r="10995" b="11805"/>
+                    <a:stretch/>
+                  </pic:blipFill>
+                  <pic:spPr bwMode="auto">
+                    <a:xfrm>
+                      <a:off x="0" y="0"/>
+                      <a:ext cx="3632200" cy="2838450"/>
+                    </a:xfrm>
+                    <a:prstGeom prst="rect">
+                      <a:avLst/>
+                    </a:prstGeom>
+                    <a:noFill/>
+                    <a:ln>
+                      <a:noFill/>
+                    </a:ln>
+                    <a:extLst>
+                      <a:ext uri="{53640926-AAD7-44D8-BBD7-CCE9431645EC}">
+                        <a14:shadowObscured xmlns:a14="http://schemas.microsoft.com/office/drawing/2010/main"/>
+                      </a:ext>
+                    </a:extLst>
+                  </pic:spPr>
+                </pic:pic>
+              </a:graphicData>
+            </a:graphic>
+          </wp:inline>
+        </w:drawing>
+      </w:r>
+      <w:r>
+        <w:rPr>
+          <w:noProof/>
+          <w:lang w:eastAsia="ru-RU"/>
+        </w:rPr>
+        <w:drawing>
+          <wp:inline distT="0" distB="0" distL="0" distR="0">
+            <wp:extent cx="3644900" cy="2882900"/>
+            <wp:effectExtent l="0" t="0" r="0" b="0"/>
+            <wp:docPr id="28" name="Picture 28" descr="D:\Vadik\МФТИ\База\Master_thesis\Thesis\images-july-2010\slp-high.png"/>
+            <wp:cNvGraphicFramePr>
+              <a:graphicFrameLocks xmlns:a="http://schemas.openxmlformats.org/drawingml/2006/main" noChangeAspect="1"/>
+            </wp:cNvGraphicFramePr>
+            <a:graphic xmlns:a="http://schemas.openxmlformats.org/drawingml/2006/main">
+              <a:graphicData uri="http://schemas.openxmlformats.org/drawingml/2006/picture">
+                <pic:pic xmlns:pic="http://schemas.openxmlformats.org/drawingml/2006/picture">
+                  <pic:nvPicPr>
+                    <pic:cNvPr id="0" name="Picture 6" descr="D:\Vadik\МФТИ\База\Master_thesis\Thesis\images-july-2010\slp-high.png"/>
+                    <pic:cNvPicPr>
+                      <a:picLocks noChangeAspect="1" noChangeArrowheads="1"/>
+                    </pic:cNvPicPr>
+                  </pic:nvPicPr>
+                  <pic:blipFill rotWithShape="1">
+                    <a:blip r:embed="rId25" cstate="print">
+                      <a:extLst>
+                        <a:ext uri="{28A0092B-C50C-407E-A947-70E740481C1C}">
+                          <a14:useLocalDpi xmlns:a14="http://schemas.microsoft.com/office/drawing/2010/main" val="0"/>
+                        </a:ext>
+                      </a:extLst>
+                    </a:blip>
+                    <a:srcRect l="23032" t="10243" r="10533" b="10938"/>
+                    <a:stretch/>
+                  </pic:blipFill>
+                  <pic:spPr bwMode="auto">
+                    <a:xfrm>
+                      <a:off x="0" y="0"/>
+                      <a:ext cx="3644900" cy="2882900"/>
                     </a:xfrm>
                     <a:prstGeom prst="rect">
                       <a:avLst/>
@@ -3634,7 +4015,7 @@
 </file>
 
 <file path=customXml/itemProps1.xml><?xml version="1.0" encoding="utf-8"?>
-<ds:datastoreItem xmlns:ds="http://schemas.openxmlformats.org/officeDocument/2006/customXml" ds:itemID="{D638EF89-FC39-453A-93F8-0FF1EDE36828}">
+<ds:datastoreItem xmlns:ds="http://schemas.openxmlformats.org/officeDocument/2006/customXml" ds:itemID="{ED02827E-3F19-45BA-A6AE-56D98722A51F}">
   <ds:schemaRefs>
     <ds:schemaRef ds:uri="http://schemas.openxmlformats.org/officeDocument/2006/bibliography"/>
   </ds:schemaRefs>

</xml_diff>